<commit_message>
Added Attendace and updated Weekly Progress
</commit_message>
<xml_diff>
--- a/Documentation/Weekly progress document.docx
+++ b/Documentation/Weekly progress document.docx
@@ -118,6 +118,16 @@
     </w:p>
     <w:sdt>
       <w:sdtPr>
+        <w:rPr>
+          <w:rFonts w:asciiTheme="minorHAnsi" w:eastAsiaTheme="minorHAnsi" w:hAnsiTheme="minorHAnsi" w:cstheme="minorBidi"/>
+          <w:b w:val="0"/>
+          <w:bCs w:val="0"/>
+          <w:color w:val="auto"/>
+          <w:kern w:val="2"/>
+          <w:sz w:val="24"/>
+          <w:szCs w:val="24"/>
+          <w14:ligatures w14:val="standardContextual"/>
+        </w:rPr>
         <w:id w:val="-544906710"/>
         <w:docPartObj>
           <w:docPartGallery w:val="Table of Contents"/>
@@ -126,13 +136,7 @@
       </w:sdtPr>
       <w:sdtEndPr>
         <w:rPr>
-          <w:rFonts w:asciiTheme="minorHAnsi" w:eastAsiaTheme="minorHAnsi" w:hAnsiTheme="minorHAnsi" w:cstheme="minorBidi"/>
           <w:noProof/>
-          <w:color w:val="auto"/>
-          <w:kern w:val="2"/>
-          <w:sz w:val="24"/>
-          <w:szCs w:val="24"/>
-          <w14:ligatures w14:val="standardContextual"/>
         </w:rPr>
       </w:sdtEndPr>
       <w:sdtContent>
@@ -565,7 +569,31 @@
         <w:rPr>
           <w:rFonts w:ascii="Arial" w:hAnsi="Arial" w:cs="Arial"/>
         </w:rPr>
-        <w:t>We also created an Entity Relationship Diagram (ERD) to map out the structure of the database. This helped clarify how different entities such as grocery lists, items, and users are related, ensuring consistency between our data model and application logic.</w:t>
+        <w:t>We also created an Entity Relationship Diagram (ERD) to map out the structure of the database. This helped clarify how different entities such as grocery lists</w:t>
+      </w:r>
+      <w:r>
+        <w:rPr>
+          <w:rFonts w:ascii="Arial" w:hAnsi="Arial" w:cs="Arial"/>
+        </w:rPr>
+        <w:t xml:space="preserve"> and </w:t>
+      </w:r>
+      <w:r>
+        <w:rPr>
+          <w:rFonts w:ascii="Arial" w:hAnsi="Arial" w:cs="Arial"/>
+        </w:rPr>
+        <w:t>items</w:t>
+      </w:r>
+      <w:r>
+        <w:rPr>
+          <w:rFonts w:ascii="Arial" w:hAnsi="Arial" w:cs="Arial"/>
+        </w:rPr>
+        <w:t xml:space="preserve"> </w:t>
+      </w:r>
+      <w:r>
+        <w:rPr>
+          <w:rFonts w:ascii="Arial" w:hAnsi="Arial" w:cs="Arial"/>
+        </w:rPr>
+        <w:t>are related, ensuring consistency between our data model and application logic.</w:t>
       </w:r>
     </w:p>
     <w:p>
@@ -889,6 +917,97 @@
         </w:rPr>
         <w:t>Additionally, we extended our knowledge of using GitHub effectively for version control and collaboration. We practiced working with branches, resolving merge conflicts, and maintaining a clean and organized repository.</w:t>
       </w:r>
+    </w:p>
+    <w:p>
+      <w:pPr>
+        <w:pStyle w:val="NormalWeb"/>
+        <w:rPr>
+          <w:rFonts w:ascii="Arial" w:hAnsi="Arial" w:cs="Arial"/>
+        </w:rPr>
+      </w:pPr>
+    </w:p>
+    <w:p>
+      <w:pPr>
+        <w:pStyle w:val="Heading1"/>
+      </w:pPr>
+      <w:r>
+        <w:t xml:space="preserve">2-June </w:t>
+      </w:r>
+      <w:r>
+        <w:t>– 3-June</w:t>
+      </w:r>
+    </w:p>
+    <w:p>
+      <w:pPr>
+        <w:pStyle w:val="NormalWeb"/>
+        <w:rPr>
+          <w:rFonts w:ascii="Arial" w:hAnsi="Arial" w:cs="Arial"/>
+        </w:rPr>
+      </w:pPr>
+      <w:r>
+        <w:rPr>
+          <w:rFonts w:ascii="Arial" w:hAnsi="Arial" w:cs="Arial"/>
+        </w:rPr>
+        <w:t xml:space="preserve">This week, our focus shifted towards preparing for the upcoming stakeholder demo. To ensure a smooth and professional presentation, we spent time finalizing the current version of the </w:t>
+      </w:r>
+      <w:proofErr w:type="spellStart"/>
+      <w:r>
+        <w:rPr>
+          <w:rFonts w:ascii="Arial" w:hAnsi="Arial" w:cs="Arial"/>
+        </w:rPr>
+        <w:t>Lunchlist</w:t>
+      </w:r>
+      <w:proofErr w:type="spellEnd"/>
+      <w:r>
+        <w:rPr>
+          <w:rFonts w:ascii="Arial" w:hAnsi="Arial" w:cs="Arial"/>
+        </w:rPr>
+        <w:t xml:space="preserve"> application and setting up a clean demonstration environment.</w:t>
+      </w:r>
+    </w:p>
+    <w:p>
+      <w:pPr>
+        <w:pStyle w:val="NormalWeb"/>
+        <w:rPr>
+          <w:rFonts w:ascii="Arial" w:hAnsi="Arial" w:cs="Arial"/>
+        </w:rPr>
+      </w:pPr>
+      <w:r>
+        <w:rPr>
+          <w:rFonts w:ascii="Arial" w:hAnsi="Arial" w:cs="Arial"/>
+        </w:rPr>
+        <w:t>We cleared the existing data from the database and inserted relevant test data to clearly showcase the core features of the application, such as creating grocery lists, adding products, checking off items, and marking lists as completed. This test data allows stakeholders to better visualize real-world usage scenarios.</w:t>
+      </w:r>
+    </w:p>
+    <w:p>
+      <w:pPr>
+        <w:pStyle w:val="NormalWeb"/>
+        <w:rPr>
+          <w:rFonts w:ascii="Arial" w:hAnsi="Arial" w:cs="Arial"/>
+        </w:rPr>
+      </w:pPr>
+      <w:r>
+        <w:rPr>
+          <w:rFonts w:ascii="Arial" w:hAnsi="Arial" w:cs="Arial"/>
+        </w:rPr>
+        <w:t>The goal for this week was to ensure the application is presentable, stable, and ready to receive feedback that will guide further development.</w:t>
+      </w:r>
+    </w:p>
+    <w:p>
+      <w:pPr>
+        <w:pStyle w:val="NormalWeb"/>
+        <w:rPr>
+          <w:rFonts w:ascii="Arial" w:hAnsi="Arial" w:cs="Arial"/>
+        </w:rPr>
+      </w:pPr>
+    </w:p>
+    <w:p>
+      <w:pPr>
+        <w:pStyle w:val="NormalWeb"/>
+        <w:rPr>
+          <w:rFonts w:ascii="Arial" w:hAnsi="Arial" w:cs="Arial"/>
+        </w:rPr>
+      </w:pPr>
     </w:p>
     <w:p/>
     <w:sectPr>

</xml_diff>